<commit_message>
Adding files to root of tagger per joels request.
</commit_message>
<xml_diff>
--- a/public/LRMI Tagger CSV Upload Template User Instructions.docx
+++ b/public/LRMI Tagger CSV Upload Template User Instructions.docx
@@ -60,6 +60,9 @@
                   <w:t>LRMI Tagger 1.0</w:t>
                 </w:r>
                 <w:r>
+                  <w:t>.1</w:t>
+                </w:r>
+                <w:r>
                   <w:br/>
                   <w:t>CSV Upload Template User Instructions</w:t>
                 </w:r>
@@ -83,13 +86,8 @@
             <w:r>
               <w:br/>
             </w:r>
-            <w:proofErr w:type="spellStart"/>
-            <w:r>
-              <w:t>Agilix</w:t>
-            </w:r>
-            <w:proofErr w:type="spellEnd"/>
-            <w:r>
-              <w:t xml:space="preserve"> Labs, Inc.</w:t>
+            <w:r>
+              <w:t>Agilix Labs, Inc.</w:t>
             </w:r>
             <w:r>
               <w:t xml:space="preserve"> © 201</w:t>
@@ -105,12 +103,7 @@
     <w:p>
       <w:pPr>
         <w:sectPr>
-          <w:headerReference w:type="even" r:id="rId9"/>
-          <w:headerReference w:type="default" r:id="rId10"/>
-          <w:footerReference w:type="even" r:id="rId11"/>
-          <w:footerReference w:type="default" r:id="rId12"/>
-          <w:headerReference w:type="first" r:id="rId13"/>
-          <w:footerReference w:type="first" r:id="rId14"/>
+          <w:footerReference w:type="default" r:id="rId9"/>
           <w:pgSz w:w="12240" w:h="15840" w:code="1"/>
           <w:pgMar w:top="1440" w:right="1440" w:bottom="2160" w:left="1440" w:header="1296" w:footer="1296" w:gutter="0"/>
           <w:pgNumType w:fmt="lowerRoman" w:start="1"/>
@@ -181,8 +174,6 @@
       <w:pPr>
         <w:pStyle w:val="LessonDescription"/>
       </w:pPr>
-      <w:bookmarkStart w:id="2" w:name="_GoBack"/>
-      <w:bookmarkEnd w:id="2"/>
     </w:p>
     <w:p>
       <w:pPr>
@@ -207,37 +198,24 @@
     </w:p>
     <w:p>
       <w:r>
-        <w:t>Please double click the LRMI Template file below to open the LRMI template CSV file.</w:t>
+        <w:t>You can find the LRMI template CSV file at:</w:t>
       </w:r>
     </w:p>
     <w:p>
       <w:r>
-        <w:object w:dxaOrig="1760" w:dyaOrig="880" w14:anchorId="6230A595">
-          <v:shapetype id="_x0000_t75" coordsize="21600,21600" o:spt="75" o:preferrelative="t" path="m@4@5l@4@11@9@11@9@5xe" filled="f" stroked="f">
-            <v:stroke joinstyle="miter"/>
-            <v:formulas>
-              <v:f eqn="if lineDrawn pixelLineWidth 0"/>
-              <v:f eqn="sum @0 1 0"/>
-              <v:f eqn="sum 0 0 @1"/>
-              <v:f eqn="prod @2 1 2"/>
-              <v:f eqn="prod @3 21600 pixelWidth"/>
-              <v:f eqn="prod @3 21600 pixelHeight"/>
-              <v:f eqn="sum @0 0 1"/>
-              <v:f eqn="prod @6 1 2"/>
-              <v:f eqn="prod @7 21600 pixelWidth"/>
-              <v:f eqn="sum @8 21600 0"/>
-              <v:f eqn="prod @7 21600 pixelHeight"/>
-              <v:f eqn="sum @10 21600 0"/>
-            </v:formulas>
-            <v:path o:extrusionok="f" gradientshapeok="t" o:connecttype="rect"/>
-            <o:lock v:ext="edit" aspectratio="t"/>
-          </v:shapetype>
-          <v:shape id="_x0000_i1025" type="#_x0000_t75" style="width:87.7pt;height:44.3pt" o:ole="">
-            <v:imagedata r:id="rId15" o:title=""/>
-          </v:shape>
-          <o:OLEObject Type="Embed" ProgID="Excel.Sheet.12" ShapeID="_x0000_i1025" DrawAspect="Icon" ObjectID="_1286517156" r:id="rId16"/>
-        </w:object>
+        <w:t>http://tagger.slcedu.org/</w:t>
       </w:r>
+      <w:r>
+        <w:t>Tagger</w:t>
+      </w:r>
+      <w:r>
+        <w:t>%20Import%20</w:t>
+      </w:r>
+      <w:r>
+        <w:t>Template.csv</w:t>
+      </w:r>
+      <w:bookmarkStart w:id="2" w:name="_GoBack"/>
+      <w:bookmarkEnd w:id="2"/>
     </w:p>
     <w:p>
       <w:pPr>
@@ -462,11 +440,7 @@
               <w:t>The a</w:t>
             </w:r>
             <w:r>
-              <w:t xml:space="preserve">pproximate or typical time it takes to work with or through this learning resource for the </w:t>
-            </w:r>
-            <w:r>
-              <w:lastRenderedPageBreak/>
-              <w:t>typical intended target audience.</w:t>
+              <w:t>pproximate or typical time it takes to work with or through this learning resource for the typical intended target audience.</w:t>
             </w:r>
             <w:r>
               <w:t xml:space="preserve"> </w:t>
@@ -482,7 +456,6 @@
               <w:cnfStyle w:val="000000100000" w:firstRow="0" w:lastRow="0" w:firstColumn="0" w:lastColumn="0" w:oddVBand="0" w:evenVBand="0" w:oddHBand="1" w:evenHBand="0" w:firstRowFirstColumn="0" w:firstRowLastColumn="0" w:lastRowFirstColumn="0" w:lastRowLastColumn="0"/>
             </w:pPr>
             <w:r>
-              <w:lastRenderedPageBreak/>
               <w:t xml:space="preserve">Format is based on </w:t>
             </w:r>
             <w:r>
@@ -491,7 +464,7 @@
             <w:r>
               <w:t xml:space="preserve"> and must follow this defined format. Please see the </w:t>
             </w:r>
-            <w:hyperlink r:id="rId17" w:anchor="Durations" w:history="1">
+            <w:hyperlink r:id="rId10" w:anchor="Durations" w:history="1">
               <w:r>
                 <w:rPr>
                   <w:rStyle w:val="Hyperlink"/>
@@ -506,11 +479,7 @@
               <w:t xml:space="preserve">for more details. For example, </w:t>
             </w:r>
             <w:r>
-              <w:t xml:space="preserve">a duration of 45 </w:t>
-            </w:r>
-            <w:r>
-              <w:lastRenderedPageBreak/>
-              <w:t xml:space="preserve">minutes would be represented as </w:t>
+              <w:t xml:space="preserve">a duration of 45 minutes would be represented as </w:t>
             </w:r>
             <w:r>
               <w:rPr>
@@ -1198,7 +1167,6 @@
                 <w:rFonts w:eastAsia="Times New Roman" w:cs="Times New Roman"/>
                 <w:color w:val="000000"/>
               </w:rPr>
-              <w:lastRenderedPageBreak/>
               <w:t xml:space="preserve">Typical Age Range </w:t>
             </w:r>
           </w:p>
@@ -1312,6 +1280,7 @@
                 <w:rFonts w:eastAsia="Times New Roman" w:cs="Times New Roman"/>
                 <w:color w:val="000000"/>
               </w:rPr>
+              <w:lastRenderedPageBreak/>
               <w:t xml:space="preserve">Interactivity Type </w:t>
             </w:r>
           </w:p>
@@ -1722,7 +1691,7 @@
             <w:r>
               <w:t xml:space="preserve">nclude the complete dot notation. Please see </w:t>
             </w:r>
-            <w:hyperlink r:id="rId18" w:history="1">
+            <w:hyperlink r:id="rId11" w:history="1">
               <w:r>
                 <w:rPr>
                   <w:rStyle w:val="Hyperlink"/>
@@ -1895,10 +1864,10 @@
     </w:tbl>
     <w:p/>
     <w:sectPr>
-      <w:headerReference w:type="default" r:id="rId19"/>
-      <w:footerReference w:type="default" r:id="rId20"/>
-      <w:headerReference w:type="first" r:id="rId21"/>
-      <w:footerReference w:type="first" r:id="rId22"/>
+      <w:headerReference w:type="default" r:id="rId12"/>
+      <w:footerReference w:type="default" r:id="rId13"/>
+      <w:headerReference w:type="first" r:id="rId14"/>
+      <w:footerReference w:type="first" r:id="rId15"/>
       <w:pgSz w:w="12240" w:h="15840" w:code="1"/>
       <w:pgMar w:top="1440" w:right="1440" w:bottom="2160" w:left="1440" w:header="1296" w:footer="1296" w:gutter="0"/>
       <w:pgNumType w:start="1"/>
@@ -1936,16 +1905,6 @@
 </file>
 
 <file path=word/footer1.xml><?xml version="1.0" encoding="utf-8"?>
-<w:ftr xmlns:wpc="http://schemas.microsoft.com/office/word/2010/wordprocessingCanvas" xmlns:mo="http://schemas.microsoft.com/office/mac/office/2008/main" xmlns:mc="http://schemas.openxmlformats.org/markup-compatibility/2006" xmlns:mv="urn:schemas-microsoft-com:mac:vml" xmlns:o="urn:schemas-microsoft-com:office:office" xmlns:r="http://schemas.openxmlformats.org/officeDocument/2006/relationships" xmlns:m="http://schemas.openxmlformats.org/officeDocument/2006/math" xmlns:v="urn:schemas-microsoft-com:vml" xmlns:wp14="http://schemas.microsoft.com/office/word/2010/wordprocessingDrawing" xmlns:wp="http://schemas.openxmlformats.org/drawingml/2006/wordprocessingDrawing" xmlns:w10="urn:schemas-microsoft-com:office:word" xmlns:w="http://schemas.openxmlformats.org/wordprocessingml/2006/main" xmlns:w14="http://schemas.microsoft.com/office/word/2010/wordml" xmlns:wpg="http://schemas.microsoft.com/office/word/2010/wordprocessingGroup" xmlns:wpi="http://schemas.microsoft.com/office/word/2010/wordprocessingInk" xmlns:wne="http://schemas.microsoft.com/office/word/2006/wordml" xmlns:wps="http://schemas.microsoft.com/office/word/2010/wordprocessingShape" mc:Ignorable="w14 wp14">
-  <w:p>
-    <w:pPr>
-      <w:pStyle w:val="Footer"/>
-    </w:pPr>
-  </w:p>
-</w:ftr>
-</file>
-
-<file path=word/footer2.xml><?xml version="1.0" encoding="utf-8"?>
 <w:ftr xmlns:wpc="http://schemas.microsoft.com/office/word/2010/wordprocessingCanvas" xmlns:mo="http://schemas.microsoft.com/office/mac/office/2008/main" xmlns:mc="http://schemas.openxmlformats.org/markup-compatibility/2006" xmlns:mv="urn:schemas-microsoft-com:mac:vml" xmlns:o="urn:schemas-microsoft-com:office:office" xmlns:r="http://schemas.openxmlformats.org/officeDocument/2006/relationships" xmlns:m="http://schemas.openxmlformats.org/officeDocument/2006/math" xmlns:v="urn:schemas-microsoft-com:vml" xmlns:wp14="http://schemas.microsoft.com/office/word/2010/wordprocessingDrawing" xmlns:wp="http://schemas.openxmlformats.org/drawingml/2006/wordprocessingDrawing" xmlns:w10="urn:schemas-microsoft-com:office:word" xmlns:w="http://schemas.openxmlformats.org/wordprocessingml/2006/main" xmlns:w14="http://schemas.microsoft.com/office/word/2010/wordml" xmlns:wpg="http://schemas.microsoft.com/office/word/2010/wordprocessingGroup" xmlns:wpi="http://schemas.microsoft.com/office/word/2010/wordprocessingInk" xmlns:wne="http://schemas.microsoft.com/office/word/2006/wordml" xmlns:wps="http://schemas.microsoft.com/office/word/2010/wordprocessingShape" mc:Ignorable="w14 wp14">
   <w:tbl>
     <w:tblPr>
@@ -1988,7 +1947,7 @@
                 <w:rPr>
                   <w:rFonts w:ascii="Calibri" w:hAnsi="Calibri" w:cs="Calibri"/>
                 </w:rPr>
-                <w:t>LRMI Tagger 1.0</w:t>
+                <w:t>LRMI Tagger 1.0.1</w:t>
               </w:r>
               <w:r>
                 <w:rPr>
@@ -2055,17 +2014,7 @@
 </w:ftr>
 </file>
 
-<file path=word/footer3.xml><?xml version="1.0" encoding="utf-8"?>
-<w:ftr xmlns:wpc="http://schemas.microsoft.com/office/word/2010/wordprocessingCanvas" xmlns:mo="http://schemas.microsoft.com/office/mac/office/2008/main" xmlns:mc="http://schemas.openxmlformats.org/markup-compatibility/2006" xmlns:mv="urn:schemas-microsoft-com:mac:vml" xmlns:o="urn:schemas-microsoft-com:office:office" xmlns:r="http://schemas.openxmlformats.org/officeDocument/2006/relationships" xmlns:m="http://schemas.openxmlformats.org/officeDocument/2006/math" xmlns:v="urn:schemas-microsoft-com:vml" xmlns:wp14="http://schemas.microsoft.com/office/word/2010/wordprocessingDrawing" xmlns:wp="http://schemas.openxmlformats.org/drawingml/2006/wordprocessingDrawing" xmlns:w10="urn:schemas-microsoft-com:office:word" xmlns:w="http://schemas.openxmlformats.org/wordprocessingml/2006/main" xmlns:w14="http://schemas.microsoft.com/office/word/2010/wordml" xmlns:wpg="http://schemas.microsoft.com/office/word/2010/wordprocessingGroup" xmlns:wpi="http://schemas.microsoft.com/office/word/2010/wordprocessingInk" xmlns:wne="http://schemas.microsoft.com/office/word/2006/wordml" xmlns:wps="http://schemas.microsoft.com/office/word/2010/wordprocessingShape" mc:Ignorable="w14 wp14">
-  <w:p>
-    <w:pPr>
-      <w:pStyle w:val="Footer"/>
-    </w:pPr>
-  </w:p>
-</w:ftr>
-</file>
-
-<file path=word/footer4.xml><?xml version="1.0" encoding="utf-8"?>
+<file path=word/footer2.xml><?xml version="1.0" encoding="utf-8"?>
 <w:ftr xmlns:wpc="http://schemas.microsoft.com/office/word/2010/wordprocessingCanvas" xmlns:mo="http://schemas.microsoft.com/office/mac/office/2008/main" xmlns:mc="http://schemas.openxmlformats.org/markup-compatibility/2006" xmlns:mv="urn:schemas-microsoft-com:mac:vml" xmlns:o="urn:schemas-microsoft-com:office:office" xmlns:r="http://schemas.openxmlformats.org/officeDocument/2006/relationships" xmlns:m="http://schemas.openxmlformats.org/officeDocument/2006/math" xmlns:v="urn:schemas-microsoft-com:vml" xmlns:wp14="http://schemas.microsoft.com/office/word/2010/wordprocessingDrawing" xmlns:wp="http://schemas.openxmlformats.org/drawingml/2006/wordprocessingDrawing" xmlns:w10="urn:schemas-microsoft-com:office:word" xmlns:w="http://schemas.openxmlformats.org/wordprocessingml/2006/main" xmlns:w14="http://schemas.microsoft.com/office/word/2010/wordml" xmlns:wpg="http://schemas.microsoft.com/office/word/2010/wordprocessingGroup" xmlns:wpi="http://schemas.microsoft.com/office/word/2010/wordprocessingInk" xmlns:wne="http://schemas.microsoft.com/office/word/2006/wordml" xmlns:wps="http://schemas.microsoft.com/office/word/2010/wordprocessingShape" mc:Ignorable="w14 wp14">
   <w:tbl>
     <w:tblPr>
@@ -2101,7 +2050,7 @@
                 </w:rPr>
               </w:pPr>
               <w:r>
-                <w:t>LRMI Tagger 1.0</w:t>
+                <w:t>LRMI Tagger 1.0.1</w:t>
               </w:r>
               <w:r>
                 <w:br/>
@@ -2149,7 +2098,7 @@
 </w:ftr>
 </file>
 
-<file path=word/footer5.xml><?xml version="1.0" encoding="utf-8"?>
+<file path=word/footer3.xml><?xml version="1.0" encoding="utf-8"?>
 <w:ftr xmlns:wpc="http://schemas.microsoft.com/office/word/2010/wordprocessingCanvas" xmlns:mo="http://schemas.microsoft.com/office/mac/office/2008/main" xmlns:mc="http://schemas.openxmlformats.org/markup-compatibility/2006" xmlns:mv="urn:schemas-microsoft-com:mac:vml" xmlns:o="urn:schemas-microsoft-com:office:office" xmlns:r="http://schemas.openxmlformats.org/officeDocument/2006/relationships" xmlns:m="http://schemas.openxmlformats.org/officeDocument/2006/math" xmlns:v="urn:schemas-microsoft-com:vml" xmlns:wp14="http://schemas.microsoft.com/office/word/2010/wordprocessingDrawing" xmlns:wp="http://schemas.openxmlformats.org/drawingml/2006/wordprocessingDrawing" xmlns:w10="urn:schemas-microsoft-com:office:word" xmlns:w="http://schemas.openxmlformats.org/wordprocessingml/2006/main" xmlns:w14="http://schemas.microsoft.com/office/word/2010/wordml" xmlns:wpg="http://schemas.microsoft.com/office/word/2010/wordprocessingGroup" xmlns:wpi="http://schemas.microsoft.com/office/word/2010/wordprocessingInk" xmlns:wne="http://schemas.microsoft.com/office/word/2006/wordml" xmlns:wps="http://schemas.microsoft.com/office/word/2010/wordprocessingShape" mc:Ignorable="w14 wp14">
   <w:tbl>
     <w:tblPr>
@@ -2192,7 +2141,7 @@
                 <w:rPr>
                   <w:rFonts w:ascii="Calibri" w:hAnsi="Calibri" w:cs="Calibri"/>
                 </w:rPr>
-                <w:t>LRMI Tagger 1.0</w:t>
+                <w:t>LRMI Tagger 1.0.1</w:t>
               </w:r>
               <w:r>
                 <w:rPr>
@@ -2295,36 +2244,6 @@
 </file>
 
 <file path=word/header2.xml><?xml version="1.0" encoding="utf-8"?>
-<w:hdr xmlns:wpc="http://schemas.microsoft.com/office/word/2010/wordprocessingCanvas" xmlns:mo="http://schemas.microsoft.com/office/mac/office/2008/main" xmlns:mc="http://schemas.openxmlformats.org/markup-compatibility/2006" xmlns:mv="urn:schemas-microsoft-com:mac:vml" xmlns:o="urn:schemas-microsoft-com:office:office" xmlns:r="http://schemas.openxmlformats.org/officeDocument/2006/relationships" xmlns:m="http://schemas.openxmlformats.org/officeDocument/2006/math" xmlns:v="urn:schemas-microsoft-com:vml" xmlns:wp14="http://schemas.microsoft.com/office/word/2010/wordprocessingDrawing" xmlns:wp="http://schemas.openxmlformats.org/drawingml/2006/wordprocessingDrawing" xmlns:w10="urn:schemas-microsoft-com:office:word" xmlns:w="http://schemas.openxmlformats.org/wordprocessingml/2006/main" xmlns:w14="http://schemas.microsoft.com/office/word/2010/wordml" xmlns:wpg="http://schemas.microsoft.com/office/word/2010/wordprocessingGroup" xmlns:wpi="http://schemas.microsoft.com/office/word/2010/wordprocessingInk" xmlns:wne="http://schemas.microsoft.com/office/word/2006/wordml" xmlns:wps="http://schemas.microsoft.com/office/word/2010/wordprocessingShape" mc:Ignorable="w14 wp14">
-  <w:p>
-    <w:pPr>
-      <w:pStyle w:val="Header"/>
-    </w:pPr>
-  </w:p>
-</w:hdr>
-</file>
-
-<file path=word/header3.xml><?xml version="1.0" encoding="utf-8"?>
-<w:hdr xmlns:wpc="http://schemas.microsoft.com/office/word/2010/wordprocessingCanvas" xmlns:mo="http://schemas.microsoft.com/office/mac/office/2008/main" xmlns:mc="http://schemas.openxmlformats.org/markup-compatibility/2006" xmlns:mv="urn:schemas-microsoft-com:mac:vml" xmlns:o="urn:schemas-microsoft-com:office:office" xmlns:r="http://schemas.openxmlformats.org/officeDocument/2006/relationships" xmlns:m="http://schemas.openxmlformats.org/officeDocument/2006/math" xmlns:v="urn:schemas-microsoft-com:vml" xmlns:wp14="http://schemas.microsoft.com/office/word/2010/wordprocessingDrawing" xmlns:wp="http://schemas.openxmlformats.org/drawingml/2006/wordprocessingDrawing" xmlns:w10="urn:schemas-microsoft-com:office:word" xmlns:w="http://schemas.openxmlformats.org/wordprocessingml/2006/main" xmlns:w14="http://schemas.microsoft.com/office/word/2010/wordml" xmlns:wpg="http://schemas.microsoft.com/office/word/2010/wordprocessingGroup" xmlns:wpi="http://schemas.microsoft.com/office/word/2010/wordprocessingInk" xmlns:wne="http://schemas.microsoft.com/office/word/2006/wordml" xmlns:wps="http://schemas.microsoft.com/office/word/2010/wordprocessingShape" mc:Ignorable="w14 wp14">
-  <w:p>
-    <w:pPr>
-      <w:pStyle w:val="Header"/>
-    </w:pPr>
-  </w:p>
-</w:hdr>
-</file>
-
-<file path=word/header4.xml><?xml version="1.0" encoding="utf-8"?>
-<w:hdr xmlns:wpc="http://schemas.microsoft.com/office/word/2010/wordprocessingCanvas" xmlns:mo="http://schemas.microsoft.com/office/mac/office/2008/main" xmlns:mc="http://schemas.openxmlformats.org/markup-compatibility/2006" xmlns:mv="urn:schemas-microsoft-com:mac:vml" xmlns:o="urn:schemas-microsoft-com:office:office" xmlns:r="http://schemas.openxmlformats.org/officeDocument/2006/relationships" xmlns:m="http://schemas.openxmlformats.org/officeDocument/2006/math" xmlns:v="urn:schemas-microsoft-com:vml" xmlns:wp14="http://schemas.microsoft.com/office/word/2010/wordprocessingDrawing" xmlns:wp="http://schemas.openxmlformats.org/drawingml/2006/wordprocessingDrawing" xmlns:w10="urn:schemas-microsoft-com:office:word" xmlns:w="http://schemas.openxmlformats.org/wordprocessingml/2006/main" xmlns:w14="http://schemas.microsoft.com/office/word/2010/wordml" xmlns:wpg="http://schemas.microsoft.com/office/word/2010/wordprocessingGroup" xmlns:wpi="http://schemas.microsoft.com/office/word/2010/wordprocessingInk" xmlns:wne="http://schemas.microsoft.com/office/word/2006/wordml" xmlns:wps="http://schemas.microsoft.com/office/word/2010/wordprocessingShape" mc:Ignorable="w14 wp14">
-  <w:p>
-    <w:pPr>
-      <w:pStyle w:val="Header"/>
-    </w:pPr>
-  </w:p>
-</w:hdr>
-</file>
-
-<file path=word/header5.xml><?xml version="1.0" encoding="utf-8"?>
 <w:hdr xmlns:wpc="http://schemas.microsoft.com/office/word/2010/wordprocessingCanvas" xmlns:mo="http://schemas.microsoft.com/office/mac/office/2008/main" xmlns:mc="http://schemas.openxmlformats.org/markup-compatibility/2006" xmlns:mv="urn:schemas-microsoft-com:mac:vml" xmlns:o="urn:schemas-microsoft-com:office:office" xmlns:r="http://schemas.openxmlformats.org/officeDocument/2006/relationships" xmlns:m="http://schemas.openxmlformats.org/officeDocument/2006/math" xmlns:v="urn:schemas-microsoft-com:vml" xmlns:wp14="http://schemas.microsoft.com/office/word/2010/wordprocessingDrawing" xmlns:wp="http://schemas.openxmlformats.org/drawingml/2006/wordprocessingDrawing" xmlns:w10="urn:schemas-microsoft-com:office:word" xmlns:w="http://schemas.openxmlformats.org/wordprocessingml/2006/main" xmlns:w14="http://schemas.microsoft.com/office/word/2010/wordml" xmlns:wpg="http://schemas.microsoft.com/office/word/2010/wordprocessingGroup" xmlns:wpi="http://schemas.microsoft.com/office/word/2010/wordprocessingInk" xmlns:wne="http://schemas.microsoft.com/office/word/2006/wordml" xmlns:wps="http://schemas.microsoft.com/office/word/2010/wordprocessingShape" mc:Ignorable="w14 wp14">
   <w:p>
     <w:pPr>
@@ -3732,6 +3651,34 @@
       <w:contextualSpacing/>
     </w:pPr>
   </w:style>
+  <w:style w:type="paragraph" w:styleId="PlainText">
+    <w:name w:val="Plain Text"/>
+    <w:basedOn w:val="Normal"/>
+    <w:link w:val="PlainTextChar"/>
+    <w:uiPriority w:val="99"/>
+    <w:unhideWhenUsed/>
+    <w:rsid w:val="00F33ED3"/>
+    <w:pPr>
+      <w:spacing w:after="0" w:line="240" w:lineRule="auto"/>
+    </w:pPr>
+    <w:rPr>
+      <w:rFonts w:ascii="Courier" w:hAnsi="Courier" w:cs="Times New Roman"/>
+      <w:sz w:val="21"/>
+      <w:szCs w:val="21"/>
+    </w:rPr>
+  </w:style>
+  <w:style w:type="character" w:customStyle="1" w:styleId="PlainTextChar">
+    <w:name w:val="Plain Text Char"/>
+    <w:basedOn w:val="DefaultParagraphFont"/>
+    <w:link w:val="PlainText"/>
+    <w:uiPriority w:val="99"/>
+    <w:rsid w:val="00F33ED3"/>
+    <w:rPr>
+      <w:rFonts w:ascii="Courier" w:hAnsi="Courier" w:cs="Times New Roman"/>
+      <w:sz w:val="21"/>
+      <w:szCs w:val="21"/>
+    </w:rPr>
+  </w:style>
 </w:styles>
 </file>
 
@@ -4867,6 +4814,34 @@
       <w:contextualSpacing/>
     </w:pPr>
   </w:style>
+  <w:style w:type="paragraph" w:styleId="PlainText">
+    <w:name w:val="Plain Text"/>
+    <w:basedOn w:val="Normal"/>
+    <w:link w:val="PlainTextChar"/>
+    <w:uiPriority w:val="99"/>
+    <w:unhideWhenUsed/>
+    <w:rsid w:val="00F33ED3"/>
+    <w:pPr>
+      <w:spacing w:after="0" w:line="240" w:lineRule="auto"/>
+    </w:pPr>
+    <w:rPr>
+      <w:rFonts w:ascii="Courier" w:hAnsi="Courier" w:cs="Times New Roman"/>
+      <w:sz w:val="21"/>
+      <w:szCs w:val="21"/>
+    </w:rPr>
+  </w:style>
+  <w:style w:type="character" w:customStyle="1" w:styleId="PlainTextChar">
+    <w:name w:val="Plain Text Char"/>
+    <w:basedOn w:val="DefaultParagraphFont"/>
+    <w:link w:val="PlainText"/>
+    <w:uiPriority w:val="99"/>
+    <w:rsid w:val="00F33ED3"/>
+    <w:rPr>
+      <w:rFonts w:ascii="Courier" w:hAnsi="Courier" w:cs="Times New Roman"/>
+      <w:sz w:val="21"/>
+      <w:szCs w:val="21"/>
+    </w:rPr>
+  </w:style>
 </w:styles>
 </file>
 
@@ -4910,7 +4885,7 @@
     <w:charset w:val="00"/>
     <w:family w:val="auto"/>
     <w:pitch w:val="variable"/>
-    <w:sig w:usb0="00000003" w:usb1="00000000" w:usb2="00000000" w:usb3="00000000" w:csb0="00000001" w:csb1="00000000"/>
+    <w:sig w:usb0="E0002AFF" w:usb1="C0007841" w:usb2="00000009" w:usb3="00000000" w:csb0="000001FF" w:csb1="00000000"/>
   </w:font>
   <w:font w:name="Wingdings">
     <w:panose1 w:val="05000000000000000000"/>
@@ -4958,8 +4933,14 @@
   <w:font w:name="Tahoma">
     <w:panose1 w:val="020B0604030504040204"/>
     <w:charset w:val="00"/>
-    <w:family w:val="swiss"/>
-    <w:notTrueType/>
+    <w:family w:val="auto"/>
+    <w:pitch w:val="variable"/>
+    <w:sig w:usb0="00000003" w:usb1="00000000" w:usb2="00000000" w:usb3="00000000" w:csb0="00000001" w:csb1="00000000"/>
+  </w:font>
+  <w:font w:name="Courier">
+    <w:panose1 w:val="02000500000000000000"/>
+    <w:charset w:val="00"/>
+    <w:family w:val="auto"/>
     <w:pitch w:val="variable"/>
     <w:sig w:usb0="00000003" w:usb1="00000000" w:usb2="00000000" w:usb3="00000000" w:csb0="00000001" w:csb1="00000000"/>
   </w:font>
@@ -4982,7 +4963,7 @@
     <w:charset w:val="00"/>
     <w:family w:val="auto"/>
     <w:pitch w:val="variable"/>
-    <w:sig w:usb0="00000003" w:usb1="00000000" w:usb2="00000000" w:usb3="00000000" w:csb0="00000001" w:csb1="00000000"/>
+    <w:sig w:usb0="E00002FF" w:usb1="400004FF" w:usb2="00000000" w:usb3="00000000" w:csb0="0000019F" w:csb1="00000000"/>
   </w:font>
   <w:font w:name="ＭＳ ゴシック">
     <w:panose1 w:val="00000000000000000000"/>
@@ -6031,7 +6012,7 @@
 </file>
 
 <file path=customXml/itemProps1.xml><?xml version="1.0" encoding="utf-8"?>
-<ds:datastoreItem xmlns:ds="http://schemas.openxmlformats.org/officeDocument/2006/customXml" ds:itemID="{7DDF146F-3529-7C4F-864B-1E2F87FCA8F2}">
+<ds:datastoreItem xmlns:ds="http://schemas.openxmlformats.org/officeDocument/2006/customXml" ds:itemID="{3AF36222-685D-E94C-BDDA-4589BC52ED58}">
   <ds:schemaRefs>
     <ds:schemaRef ds:uri="http://schemas.openxmlformats.org/officeDocument/2006/bibliography"/>
   </ds:schemaRefs>

</xml_diff>

<commit_message>
Putting files in public folder of project exactly as joel told me. Fixing bug with regards to alignment types and dot notations.. you must have one for each.
</commit_message>
<xml_diff>
--- a/public/LRMI Tagger CSV Upload Template User Instructions.docx
+++ b/public/LRMI Tagger CSV Upload Template User Instructions.docx
@@ -57,10 +57,16 @@
                   <w:pStyle w:val="Title"/>
                 </w:pPr>
                 <w:r>
-                  <w:t>LRMI Tagger 1.0</w:t>
+                  <w:t>LRMI Tagger 1.</w:t>
                 </w:r>
                 <w:r>
-                  <w:t>.1</w:t>
+                  <w:t>1</w:t>
+                </w:r>
+                <w:r>
+                  <w:t>.</w:t>
+                </w:r>
+                <w:r>
+                  <w:t xml:space="preserve">0 </w:t>
                 </w:r>
                 <w:r>
                   <w:br/>
@@ -93,7 +99,7 @@
               <w:t xml:space="preserve"> © 201</w:t>
             </w:r>
             <w:r>
-              <w:t>2</w:t>
+              <w:t>3</w:t>
             </w:r>
           </w:p>
         </w:tc>
@@ -202,35 +208,33 @@
       </w:r>
     </w:p>
     <w:p>
-      <w:r>
-        <w:t>http://tagger.slcedu.org/</w:t>
-      </w:r>
-      <w:r>
-        <w:t>Tagger</w:t>
-      </w:r>
-      <w:r>
-        <w:t>%20Import%20</w:t>
-      </w:r>
-      <w:r>
-        <w:t>Template.csv</w:t>
-      </w:r>
-      <w:bookmarkStart w:id="2" w:name="_GoBack"/>
-      <w:bookmarkEnd w:id="2"/>
-    </w:p>
-    <w:p>
       <w:pPr>
         <w:pStyle w:val="LessonDescription"/>
       </w:pPr>
+      <w:r>
+        <w:rPr>
+          <w:i w:val="0"/>
+          <w:color w:val="auto"/>
+        </w:rPr>
+        <w:t>http://tagger.inBloom.org/</w:t>
+      </w:r>
+      <w:r>
+        <w:rPr>
+          <w:i w:val="0"/>
+          <w:color w:val="auto"/>
+        </w:rPr>
+        <w:t>Tagger-V1.1.0-Template.csv</w:t>
+      </w:r>
     </w:p>
     <w:p>
       <w:pPr>
         <w:pStyle w:val="Heading2"/>
       </w:pPr>
-      <w:bookmarkStart w:id="3" w:name="_Toc338846290"/>
+      <w:bookmarkStart w:id="2" w:name="_Toc338846290"/>
       <w:r>
         <w:t>General Rules</w:t>
       </w:r>
-      <w:bookmarkEnd w:id="3"/>
+      <w:bookmarkEnd w:id="2"/>
     </w:p>
     <w:tbl>
       <w:tblPr>
@@ -515,7 +519,6 @@
                 <w:rFonts w:eastAsia="Times New Roman" w:cs="Times New Roman"/>
                 <w:color w:val="000000"/>
               </w:rPr>
-              <w:lastRenderedPageBreak/>
               <w:t>Topic</w:t>
             </w:r>
           </w:p>
@@ -574,6 +577,7 @@
                 <w:rFonts w:eastAsia="Times New Roman" w:cs="Times New Roman"/>
                 <w:color w:val="000000"/>
               </w:rPr>
+              <w:lastRenderedPageBreak/>
               <w:t xml:space="preserve">Created  </w:t>
             </w:r>
           </w:p>
@@ -1280,33 +1284,37 @@
                 <w:rFonts w:eastAsia="Times New Roman" w:cs="Times New Roman"/>
                 <w:color w:val="000000"/>
               </w:rPr>
+              <w:t xml:space="preserve">Interactivity Type </w:t>
+            </w:r>
+          </w:p>
+        </w:tc>
+        <w:tc>
+          <w:tcPr>
+            <w:tcW w:w="2952" w:type="dxa"/>
+          </w:tcPr>
+          <w:p>
+            <w:pPr>
+              <w:cnfStyle w:val="000000100000" w:firstRow="0" w:lastRow="0" w:firstColumn="0" w:lastColumn="0" w:oddVBand="0" w:evenVBand="0" w:oddHBand="1" w:evenHBand="0" w:firstRowFirstColumn="0" w:firstRowLastColumn="0" w:lastRowFirstColumn="0" w:lastRowLastColumn="0"/>
+            </w:pPr>
+            <w:r>
+              <w:t xml:space="preserve">The predominate mode of learning supported by the </w:t>
+            </w:r>
+            <w:r>
               <w:lastRenderedPageBreak/>
-              <w:t xml:space="preserve">Interactivity Type </w:t>
-            </w:r>
-          </w:p>
-        </w:tc>
-        <w:tc>
-          <w:tcPr>
-            <w:tcW w:w="2952" w:type="dxa"/>
+              <w:t xml:space="preserve">learning resource. </w:t>
+            </w:r>
+          </w:p>
+        </w:tc>
+        <w:tc>
+          <w:tcPr>
+            <w:tcW w:w="4248" w:type="dxa"/>
           </w:tcPr>
           <w:p>
             <w:pPr>
               <w:cnfStyle w:val="000000100000" w:firstRow="0" w:lastRow="0" w:firstColumn="0" w:lastColumn="0" w:oddVBand="0" w:evenVBand="0" w:oddHBand="1" w:evenHBand="0" w:firstRowFirstColumn="0" w:firstRowLastColumn="0" w:lastRowFirstColumn="0" w:lastRowLastColumn="0"/>
             </w:pPr>
             <w:r>
-              <w:t xml:space="preserve">The predominate mode of learning supported by the learning resource. </w:t>
-            </w:r>
-          </w:p>
-        </w:tc>
-        <w:tc>
-          <w:tcPr>
-            <w:tcW w:w="4248" w:type="dxa"/>
-          </w:tcPr>
-          <w:p>
-            <w:pPr>
-              <w:cnfStyle w:val="000000100000" w:firstRow="0" w:lastRow="0" w:firstColumn="0" w:lastColumn="0" w:oddVBand="0" w:evenVBand="0" w:oddHBand="1" w:evenHBand="0" w:firstRowFirstColumn="0" w:firstRowLastColumn="0" w:lastRowFirstColumn="0" w:lastRowLastColumn="0"/>
-            </w:pPr>
-            <w:r>
+              <w:lastRenderedPageBreak/>
               <w:t>Accepted values are:</w:t>
             </w:r>
           </w:p>
@@ -1335,6 +1343,7 @@
               <w:cnfStyle w:val="000000100000" w:firstRow="0" w:lastRow="0" w:firstColumn="0" w:lastColumn="0" w:oddVBand="0" w:evenVBand="0" w:oddHBand="1" w:evenHBand="0" w:firstRowFirstColumn="0" w:firstRowLastColumn="0" w:lastRowFirstColumn="0" w:lastRowLastColumn="0"/>
             </w:pPr>
             <w:r>
+              <w:lastRenderedPageBreak/>
               <w:t>Expositive</w:t>
             </w:r>
           </w:p>
@@ -1376,6 +1385,7 @@
                 <w:rFonts w:eastAsia="Times New Roman" w:cs="Times New Roman"/>
                 <w:color w:val="000000"/>
               </w:rPr>
+              <w:lastRenderedPageBreak/>
               <w:t>Learning Resource Type</w:t>
             </w:r>
           </w:p>
@@ -1857,6 +1867,115 @@
             </w:pPr>
             <w:r>
               <w:t xml:space="preserve">Format is text. </w:t>
+            </w:r>
+          </w:p>
+        </w:tc>
+      </w:tr>
+      <w:tr>
+        <w:trPr>
+          <w:gridAfter w:val="1"/>
+          <w:wAfter w:w="702" w:type="dxa"/>
+        </w:trPr>
+        <w:tc>
+          <w:tcPr>
+            <w:cnfStyle w:val="001000000000" w:firstRow="0" w:lastRow="0" w:firstColumn="1" w:lastColumn="0" w:oddVBand="0" w:evenVBand="0" w:oddHBand="0" w:evenHBand="0" w:firstRowFirstColumn="0" w:firstRowLastColumn="0" w:lastRowFirstColumn="0" w:lastRowLastColumn="0"/>
+            <w:tcW w:w="2268" w:type="dxa"/>
+          </w:tcPr>
+          <w:p>
+            <w:pPr>
+              <w:rPr>
+                <w:rFonts w:eastAsia="Times New Roman" w:cs="Times New Roman"/>
+                <w:color w:val="000000"/>
+              </w:rPr>
+            </w:pPr>
+            <w:r>
+              <w:rPr>
+                <w:rFonts w:eastAsia="Times New Roman" w:cs="Times New Roman"/>
+                <w:color w:val="000000"/>
+              </w:rPr>
+              <w:t>Thumbnail URL</w:t>
+            </w:r>
+          </w:p>
+        </w:tc>
+        <w:tc>
+          <w:tcPr>
+            <w:tcW w:w="2952" w:type="dxa"/>
+          </w:tcPr>
+          <w:p>
+            <w:pPr>
+              <w:cnfStyle w:val="000000000000" w:firstRow="0" w:lastRow="0" w:firstColumn="0" w:lastColumn="0" w:oddVBand="0" w:evenVBand="0" w:oddHBand="0" w:evenHBand="0" w:firstRowFirstColumn="0" w:firstRowLastColumn="0" w:lastRowFirstColumn="0" w:lastRowLastColumn="0"/>
+            </w:pPr>
+            <w:r>
+              <w:t>The URL Tagger assigns to uploaded images. This column is needed in the template even if you’re not providing images.</w:t>
+            </w:r>
+            <w:bookmarkStart w:id="3" w:name="_GoBack"/>
+            <w:bookmarkEnd w:id="3"/>
+          </w:p>
+        </w:tc>
+        <w:tc>
+          <w:tcPr>
+            <w:tcW w:w="4248" w:type="dxa"/>
+          </w:tcPr>
+          <w:p>
+            <w:pPr>
+              <w:cnfStyle w:val="000000000000" w:firstRow="0" w:lastRow="0" w:firstColumn="0" w:lastColumn="0" w:oddVBand="0" w:evenVBand="0" w:oddHBand="0" w:evenHBand="0" w:firstRowFirstColumn="0" w:firstRowLastColumn="0" w:lastRowFirstColumn="0" w:lastRowLastColumn="0"/>
+            </w:pPr>
+            <w:r>
+              <w:t>Format is a valid URL.</w:t>
+            </w:r>
+          </w:p>
+        </w:tc>
+      </w:tr>
+      <w:tr>
+        <w:trPr>
+          <w:gridAfter w:val="1"/>
+          <w:cnfStyle w:val="000000100000" w:firstRow="0" w:lastRow="0" w:firstColumn="0" w:lastColumn="0" w:oddVBand="0" w:evenVBand="0" w:oddHBand="1" w:evenHBand="0" w:firstRowFirstColumn="0" w:firstRowLastColumn="0" w:lastRowFirstColumn="0" w:lastRowLastColumn="0"/>
+          <w:wAfter w:w="702" w:type="dxa"/>
+        </w:trPr>
+        <w:tc>
+          <w:tcPr>
+            <w:cnfStyle w:val="001000000000" w:firstRow="0" w:lastRow="0" w:firstColumn="1" w:lastColumn="0" w:oddVBand="0" w:evenVBand="0" w:oddHBand="0" w:evenHBand="0" w:firstRowFirstColumn="0" w:firstRowLastColumn="0" w:lastRowFirstColumn="0" w:lastRowLastColumn="0"/>
+            <w:tcW w:w="2268" w:type="dxa"/>
+          </w:tcPr>
+          <w:p>
+            <w:pPr>
+              <w:rPr>
+                <w:rFonts w:eastAsia="Times New Roman" w:cs="Times New Roman"/>
+                <w:color w:val="000000"/>
+              </w:rPr>
+            </w:pPr>
+            <w:r>
+              <w:rPr>
+                <w:rFonts w:eastAsia="Times New Roman" w:cs="Times New Roman"/>
+                <w:color w:val="000000"/>
+              </w:rPr>
+              <w:t>Tag Description</w:t>
+            </w:r>
+          </w:p>
+        </w:tc>
+        <w:tc>
+          <w:tcPr>
+            <w:tcW w:w="2952" w:type="dxa"/>
+          </w:tcPr>
+          <w:p>
+            <w:pPr>
+              <w:cnfStyle w:val="000000100000" w:firstRow="0" w:lastRow="0" w:firstColumn="0" w:lastColumn="0" w:oddVBand="0" w:evenVBand="0" w:oddHBand="1" w:evenHBand="0" w:firstRowFirstColumn="0" w:firstRowLastColumn="0" w:lastRowFirstColumn="0" w:lastRowLastColumn="0"/>
+            </w:pPr>
+            <w:r>
+              <w:t>A description of the tag.</w:t>
+            </w:r>
+          </w:p>
+        </w:tc>
+        <w:tc>
+          <w:tcPr>
+            <w:tcW w:w="4248" w:type="dxa"/>
+          </w:tcPr>
+          <w:p>
+            <w:pPr>
+              <w:cnfStyle w:val="000000100000" w:firstRow="0" w:lastRow="0" w:firstColumn="0" w:lastColumn="0" w:oddVBand="0" w:evenVBand="0" w:oddHBand="1" w:evenHBand="0" w:firstRowFirstColumn="0" w:firstRowLastColumn="0" w:lastRowFirstColumn="0" w:lastRowLastColumn="0"/>
+            </w:pPr>
+            <w:r>
+              <w:t>Format is text.</w:t>
             </w:r>
           </w:p>
         </w:tc>
@@ -1947,7 +2066,7 @@
                 <w:rPr>
                   <w:rFonts w:ascii="Calibri" w:hAnsi="Calibri" w:cs="Calibri"/>
                 </w:rPr>
-                <w:t>LRMI Tagger 1.0.1</w:t>
+                <w:t xml:space="preserve">LRMI Tagger 1.1.0 </w:t>
               </w:r>
               <w:r>
                 <w:rPr>
@@ -2050,7 +2169,7 @@
                 </w:rPr>
               </w:pPr>
               <w:r>
-                <w:t>LRMI Tagger 1.0.1</w:t>
+                <w:t xml:space="preserve">LRMI Tagger 1.1.0 </w:t>
               </w:r>
               <w:r>
                 <w:br/>
@@ -2141,7 +2260,7 @@
                 <w:rPr>
                   <w:rFonts w:ascii="Calibri" w:hAnsi="Calibri" w:cs="Calibri"/>
                 </w:rPr>
-                <w:t>LRMI Tagger 1.0.1</w:t>
+                <w:t xml:space="preserve">LRMI Tagger 1.1.0 </w:t>
               </w:r>
               <w:r>
                 <w:rPr>
@@ -6012,7 +6131,7 @@
 </file>
 
 <file path=customXml/itemProps1.xml><?xml version="1.0" encoding="utf-8"?>
-<ds:datastoreItem xmlns:ds="http://schemas.openxmlformats.org/officeDocument/2006/customXml" ds:itemID="{3AF36222-685D-E94C-BDDA-4589BC52ED58}">
+<ds:datastoreItem xmlns:ds="http://schemas.openxmlformats.org/officeDocument/2006/customXml" ds:itemID="{47F9E8AE-C2D5-304E-8795-35B356504532}">
   <ds:schemaRefs>
     <ds:schemaRef ds:uri="http://schemas.openxmlformats.org/officeDocument/2006/bibliography"/>
   </ds:schemaRefs>

</xml_diff>